<commit_message>
Cleaned and restructured project files
</commit_message>
<xml_diff>
--- a/assets/resources/FAQ.docx
+++ b/assets/resources/FAQ.docx
@@ -19,7 +19,7 @@
         <w:tblLook w:val="04A0" w:firstRow="1" w:lastRow="0" w:firstColumn="1" w:lastColumn="0" w:noHBand="0" w:noVBand="1"/>
       </w:tblPr>
       <w:tblGrid>
-        <w:gridCol w:w="3361"/>
+        <w:gridCol w:w="3200"/>
       </w:tblGrid>
       <w:tr>
         <w:trPr>
@@ -113,6 +113,7 @@
                 <w:lang w:val="en-US"/>
               </w:rPr>
             </w:pPr>
+            <w:proofErr w:type="spellStart"/>
             <w:r>
               <w:rPr>
                 <w:rFonts w:ascii="ADLaM Display" w:hAnsi="ADLaM Display" w:cs="ADLaM Display"/>
@@ -123,8 +124,9 @@
                 <w:szCs w:val="40"/>
                 <w:lang w:val="en-US"/>
               </w:rPr>
-              <w:t>Tool String Editor</w:t>
+              <w:t>WireHub</w:t>
             </w:r>
+            <w:proofErr w:type="spellEnd"/>
           </w:p>
         </w:tc>
       </w:tr>
@@ -298,6 +300,13 @@
     </w:p>
     <w:sdt>
       <w:sdtPr>
+        <w:rPr>
+          <w:rFonts w:asciiTheme="minorHAnsi" w:eastAsiaTheme="minorHAnsi" w:hAnsiTheme="minorHAnsi" w:cstheme="minorBidi"/>
+          <w:color w:val="auto"/>
+          <w:sz w:val="22"/>
+          <w:szCs w:val="22"/>
+          <w:lang w:val="en-GB"/>
+        </w:rPr>
         <w:id w:val="-260072912"/>
         <w:docPartObj>
           <w:docPartGallery w:val="Table of Contents"/>
@@ -306,14 +315,9 @@
       </w:sdtPr>
       <w:sdtEndPr>
         <w:rPr>
-          <w:rFonts w:asciiTheme="minorHAnsi" w:eastAsiaTheme="minorHAnsi" w:hAnsiTheme="minorHAnsi" w:cstheme="minorBidi"/>
           <w:b/>
           <w:bCs/>
           <w:noProof/>
-          <w:color w:val="auto"/>
-          <w:sz w:val="22"/>
-          <w:szCs w:val="22"/>
-          <w:lang w:val="en-GB"/>
         </w:rPr>
       </w:sdtEndPr>
       <w:sdtContent>
@@ -356,13 +360,13 @@
           <w:r>
             <w:fldChar w:fldCharType="separate"/>
           </w:r>
-          <w:hyperlink w:anchor="_Toc194711955" w:history="1">
+          <w:hyperlink w:anchor="_Toc211120164" w:history="1">
             <w:r>
               <w:rPr>
                 <w:rStyle w:val="Hyperlink"/>
                 <w:noProof/>
               </w:rPr>
-              <w:t>How to use the Deleum Tool String Editor?</w:t>
+              <w:t>How to use the Tool String and PCE Editor?</w:t>
             </w:r>
             <w:r>
               <w:rPr>
@@ -383,7 +387,7 @@
                 <w:noProof/>
                 <w:webHidden/>
               </w:rPr>
-              <w:instrText xml:space="preserve"> PAGEREF _Toc194711955 \h </w:instrText>
+              <w:instrText xml:space="preserve"> PAGEREF _Toc211120164 \h </w:instrText>
             </w:r>
             <w:r>
               <w:rPr>
@@ -430,7 +434,7 @@
               <w14:ligatures w14:val="standardContextual"/>
             </w:rPr>
           </w:pPr>
-          <w:hyperlink w:anchor="_Toc194711956" w:history="1">
+          <w:hyperlink w:anchor="_Toc211120165" w:history="1">
             <w:r>
               <w:rPr>
                 <w:rStyle w:val="Hyperlink"/>
@@ -457,7 +461,7 @@
                 <w:noProof/>
                 <w:webHidden/>
               </w:rPr>
-              <w:instrText xml:space="preserve"> PAGEREF _Toc194711956 \h </w:instrText>
+              <w:instrText xml:space="preserve"> PAGEREF _Toc211120165 \h </w:instrText>
             </w:r>
             <w:r>
               <w:rPr>
@@ -528,18 +532,16 @@
       <w:pPr>
         <w:pStyle w:val="Heading1"/>
       </w:pPr>
-      <w:bookmarkStart w:id="0" w:name="_Toc194711955"/>
+      <w:bookmarkStart w:id="0" w:name="_Toc211120164"/>
       <w:r>
         <w:lastRenderedPageBreak/>
-        <w:t xml:space="preserve">How to use the </w:t>
-      </w:r>
-      <w:proofErr w:type="spellStart"/>
-      <w:r>
-        <w:t>Deleum</w:t>
-      </w:r>
-      <w:proofErr w:type="spellEnd"/>
-      <w:r>
-        <w:t xml:space="preserve"> Tool String Editor?</w:t>
+        <w:t>How to use the Tool String</w:t>
+      </w:r>
+      <w:r>
+        <w:t xml:space="preserve"> and PCE</w:t>
+      </w:r>
+      <w:r>
+        <w:t xml:space="preserve"> Editor?</w:t>
       </w:r>
       <w:bookmarkEnd w:id="0"/>
     </w:p>
@@ -601,9 +603,9 @@
           <w:lang w:val="en-US"/>
         </w:rPr>
         <w:drawing>
-          <wp:inline distT="0" distB="0" distL="0" distR="0" wp14:anchorId="1CF2A221" wp14:editId="1AA3BC47">
-            <wp:extent cx="1343025" cy="2551429"/>
-            <wp:effectExtent l="76200" t="76200" r="123825" b="135255"/>
+          <wp:inline distT="0" distB="0" distL="0" distR="0" wp14:anchorId="1CF2A221" wp14:editId="722ABC72">
+            <wp:extent cx="1343694" cy="2552700"/>
+            <wp:effectExtent l="76200" t="76200" r="142240" b="133350"/>
             <wp:docPr id="1615556026" name="Picture 1"/>
             <wp:cNvGraphicFramePr>
               <a:graphicFrameLocks xmlns:a="http://schemas.openxmlformats.org/drawingml/2006/main" noChangeAspect="1"/>
@@ -615,7 +617,7 @@
                     <pic:cNvPr id="1615556026" name="Picture 1"/>
                     <pic:cNvPicPr/>
                   </pic:nvPicPr>
-                  <pic:blipFill rotWithShape="1">
+                  <pic:blipFill>
                     <a:blip r:embed="rId9">
                       <a:extLst>
                         <a:ext uri="{28A0092B-C50C-407E-A947-70E740481C1C}">
@@ -623,8 +625,10 @@
                         </a:ext>
                       </a:extLst>
                     </a:blip>
-                    <a:srcRect l="3170" t="-373" r="1763" b="373"/>
-                    <a:stretch/>
+                    <a:srcRect l="11153" r="11153"/>
+                    <a:stretch>
+                      <a:fillRect/>
+                    </a:stretch>
                   </pic:blipFill>
                   <pic:spPr bwMode="auto">
                     <a:xfrm>
@@ -714,14 +718,15 @@
       </w:pPr>
       <w:r>
         <w:rPr>
+          <w:noProof/>
           <w:sz w:val="28"/>
           <w:szCs w:val="28"/>
           <w:lang w:val="en-US"/>
         </w:rPr>
         <w:drawing>
-          <wp:inline distT="0" distB="0" distL="0" distR="0" wp14:anchorId="700E38A8" wp14:editId="14E0EDF9">
-            <wp:extent cx="2400635" cy="1933845"/>
-            <wp:effectExtent l="76200" t="76200" r="133350" b="142875"/>
+          <wp:inline distT="0" distB="0" distL="0" distR="0" wp14:anchorId="700E38A8" wp14:editId="5DF4089B">
+            <wp:extent cx="2080045" cy="1933845"/>
+            <wp:effectExtent l="76200" t="76200" r="130175" b="123825"/>
             <wp:docPr id="2022140430" name="Picture 1"/>
             <wp:cNvGraphicFramePr>
               <a:graphicFrameLocks xmlns:a="http://schemas.openxmlformats.org/drawingml/2006/main" noChangeAspect="1"/>
@@ -734,7 +739,13 @@
                     <pic:cNvPicPr/>
                   </pic:nvPicPr>
                   <pic:blipFill>
-                    <a:blip r:embed="rId10"/>
+                    <a:blip r:embed="rId10">
+                      <a:extLst>
+                        <a:ext uri="{28A0092B-C50C-407E-A947-70E740481C1C}">
+                          <a14:useLocalDpi xmlns:a14="http://schemas.microsoft.com/office/drawing/2010/main" val="0"/>
+                        </a:ext>
+                      </a:extLst>
+                    </a:blip>
                     <a:stretch>
                       <a:fillRect/>
                     </a:stretch>
@@ -742,7 +753,7 @@
                   <pic:spPr>
                     <a:xfrm>
                       <a:off x="0" y="0"/>
-                      <a:ext cx="2400635" cy="1933845"/>
+                      <a:ext cx="2080045" cy="1933845"/>
                     </a:xfrm>
                     <a:prstGeom prst="rect">
                       <a:avLst/>
@@ -823,15 +834,16 @@
       </w:pPr>
       <w:r>
         <w:rPr>
+          <w:noProof/>
           <w:sz w:val="28"/>
           <w:szCs w:val="28"/>
           <w:lang w:val="en-US"/>
         </w:rPr>
         <w:drawing>
-          <wp:inline distT="0" distB="0" distL="0" distR="0" wp14:anchorId="62F4ADD1" wp14:editId="31CDB290">
-            <wp:extent cx="2152650" cy="2419507"/>
-            <wp:effectExtent l="76200" t="76200" r="133350" b="133350"/>
-            <wp:docPr id="813859929" name="Picture 1" descr="A screenshot of a computer&#10;&#10;AI-generated content may be incorrect."/>
+          <wp:inline distT="0" distB="0" distL="0" distR="0" wp14:anchorId="62F4ADD1" wp14:editId="45BAA3E5">
+            <wp:extent cx="2154198" cy="1863820"/>
+            <wp:effectExtent l="76200" t="76200" r="132080" b="136525"/>
+            <wp:docPr id="813859929" name="Picture 1"/>
             <wp:cNvGraphicFramePr>
               <a:graphicFrameLocks xmlns:a="http://schemas.openxmlformats.org/drawingml/2006/main" noChangeAspect="1"/>
             </wp:cNvGraphicFramePr>
@@ -839,11 +851,17 @@
               <a:graphicData uri="http://schemas.openxmlformats.org/drawingml/2006/picture">
                 <pic:pic xmlns:pic="http://schemas.openxmlformats.org/drawingml/2006/picture">
                   <pic:nvPicPr>
-                    <pic:cNvPr id="813859929" name="Picture 1" descr="A screenshot of a computer&#10;&#10;AI-generated content may be incorrect."/>
+                    <pic:cNvPr id="813859929" name="Picture 1"/>
                     <pic:cNvPicPr/>
                   </pic:nvPicPr>
                   <pic:blipFill>
-                    <a:blip r:embed="rId11"/>
+                    <a:blip r:embed="rId11">
+                      <a:extLst>
+                        <a:ext uri="{28A0092B-C50C-407E-A947-70E740481C1C}">
+                          <a14:useLocalDpi xmlns:a14="http://schemas.microsoft.com/office/drawing/2010/main" val="0"/>
+                        </a:ext>
+                      </a:extLst>
+                    </a:blip>
                     <a:stretch>
                       <a:fillRect/>
                     </a:stretch>
@@ -851,7 +869,7 @@
                   <pic:spPr>
                     <a:xfrm>
                       <a:off x="0" y="0"/>
-                      <a:ext cx="2154198" cy="2421247"/>
+                      <a:ext cx="2154198" cy="1863820"/>
                     </a:xfrm>
                     <a:prstGeom prst="rect">
                       <a:avLst/>
@@ -896,6 +914,28 @@
           </wp:inline>
         </w:drawing>
       </w:r>
+    </w:p>
+    <w:p>
+      <w:pPr>
+        <w:pStyle w:val="ListParagraph"/>
+        <w:ind w:left="1440"/>
+        <w:rPr>
+          <w:sz w:val="28"/>
+          <w:szCs w:val="28"/>
+          <w:lang w:val="en-US"/>
+        </w:rPr>
+      </w:pPr>
+    </w:p>
+    <w:p>
+      <w:pPr>
+        <w:pStyle w:val="ListParagraph"/>
+        <w:ind w:left="1440"/>
+        <w:rPr>
+          <w:sz w:val="28"/>
+          <w:szCs w:val="28"/>
+          <w:lang w:val="en-US"/>
+        </w:rPr>
+      </w:pPr>
     </w:p>
     <w:p>
       <w:pPr>
@@ -1010,14 +1050,8 @@
     <w:p>
       <w:pPr>
         <w:pStyle w:val="Notes"/>
-        <w:rPr>
-          <w:color w:val="F9D3A1" w:themeColor="accent1" w:themeTint="66"/>
-        </w:rPr>
-      </w:pPr>
-      <w:r>
-        <w:rPr>
-          <w:color w:val="F9D3A1" w:themeColor="accent1" w:themeTint="66"/>
-        </w:rPr>
+      </w:pPr>
+      <w:r>
         <w:t>Note: Tools added will append at the bottom of the current lowest tool. The order can be rearranged later.</w:t>
       </w:r>
     </w:p>
@@ -1072,7 +1106,7 @@
           <w:lang w:val="en-US"/>
         </w:rPr>
         <w:drawing>
-          <wp:inline distT="0" distB="0" distL="0" distR="0" wp14:anchorId="3A956236" wp14:editId="6E861F2B">
+          <wp:inline distT="0" distB="0" distL="0" distR="0" wp14:anchorId="3A956236" wp14:editId="66CFBB6B">
             <wp:extent cx="5065553" cy="1533525"/>
             <wp:effectExtent l="76200" t="76200" r="135255" b="123825"/>
             <wp:docPr id="2025167194" name="Picture 1"/>
@@ -1086,7 +1120,7 @@
                     <pic:cNvPr id="2025167194" name="Picture 1"/>
                     <pic:cNvPicPr/>
                   </pic:nvPicPr>
-                  <pic:blipFill rotWithShape="1">
+                  <pic:blipFill>
                     <a:blip r:embed="rId13">
                       <a:extLst>
                         <a:ext uri="{28A0092B-C50C-407E-A947-70E740481C1C}">
@@ -1094,13 +1128,15 @@
                         </a:ext>
                       </a:extLst>
                     </a:blip>
-                    <a:srcRect t="11335" b="17085"/>
-                    <a:stretch/>
+                    <a:srcRect t="6814" b="6814"/>
+                    <a:stretch>
+                      <a:fillRect/>
+                    </a:stretch>
                   </pic:blipFill>
                   <pic:spPr bwMode="auto">
                     <a:xfrm>
                       <a:off x="0" y="0"/>
-                      <a:ext cx="5089399" cy="1540744"/>
+                      <a:ext cx="5065553" cy="1533525"/>
                     </a:xfrm>
                     <a:prstGeom prst="rect">
                       <a:avLst/>
@@ -1219,64 +1255,37 @@
     <w:p>
       <w:pPr>
         <w:pStyle w:val="Notes"/>
-        <w:rPr>
-          <w:color w:val="F9D3A1" w:themeColor="accent1" w:themeTint="66"/>
-        </w:rPr>
-      </w:pPr>
-      <w:r>
-        <w:rPr>
-          <w:color w:val="F9D3A1" w:themeColor="accent1" w:themeTint="66"/>
-        </w:rPr>
+      </w:pPr>
+      <w:r>
         <w:t>Note: Nominal sizes of wireline tools may not match the actual OD of the tool (Example: 2” Nominal SB Pulling Tool has an actual OD of 1.776”). In these cases, the nominal sizes are based on manufacturer’s naming scheme.</w:t>
       </w:r>
     </w:p>
     <w:p>
       <w:pPr>
         <w:pStyle w:val="Notes"/>
-        <w:rPr>
-          <w:color w:val="F9D3A1" w:themeColor="accent1" w:themeTint="66"/>
-        </w:rPr>
       </w:pPr>
     </w:p>
     <w:p>
       <w:pPr>
         <w:pStyle w:val="Notes"/>
-        <w:rPr>
-          <w:color w:val="F9D3A1" w:themeColor="accent1" w:themeTint="66"/>
-        </w:rPr>
-      </w:pPr>
-      <w:r>
-        <w:rPr>
-          <w:color w:val="F9D3A1" w:themeColor="accent1" w:themeTint="66"/>
-        </w:rPr>
+      </w:pPr>
+      <w:r>
         <w:t xml:space="preserve">Note: Certain tools follow the Tubing OD as the nominal size (Example: </w:t>
       </w:r>
       <w:proofErr w:type="spellStart"/>
       <w:r>
-        <w:rPr>
-          <w:color w:val="F9D3A1" w:themeColor="accent1" w:themeTint="66"/>
-        </w:rPr>
         <w:t>VariBall</w:t>
       </w:r>
       <w:proofErr w:type="spellEnd"/>
       <w:r>
-        <w:rPr>
-          <w:color w:val="F9D3A1" w:themeColor="accent1" w:themeTint="66"/>
-        </w:rPr>
         <w:t xml:space="preserve"> has sizes 2-3/8”, 2-7/8”, </w:t>
       </w:r>
       <w:proofErr w:type="spellStart"/>
       <w:r>
-        <w:rPr>
-          <w:color w:val="F9D3A1" w:themeColor="accent1" w:themeTint="66"/>
-        </w:rPr>
         <w:t>etc</w:t>
       </w:r>
       <w:proofErr w:type="spellEnd"/>
       <w:r>
-        <w:rPr>
-          <w:color w:val="F9D3A1" w:themeColor="accent1" w:themeTint="66"/>
-        </w:rPr>
         <w:t>).</w:t>
       </w:r>
     </w:p>
@@ -1362,7 +1371,7 @@
           <w:lang w:val="en-US"/>
         </w:rPr>
         <w:drawing>
-          <wp:inline distT="0" distB="0" distL="0" distR="0" wp14:anchorId="333B2042" wp14:editId="235A894C">
+          <wp:inline distT="0" distB="0" distL="0" distR="0" wp14:anchorId="333B2042" wp14:editId="4F0B147D">
             <wp:extent cx="2952750" cy="2743191"/>
             <wp:effectExtent l="76200" t="76200" r="133350" b="133985"/>
             <wp:docPr id="459992486" name="Picture 1"/>
@@ -1376,7 +1385,7 @@
                     <pic:cNvPr id="459992486" name="Picture 1"/>
                     <pic:cNvPicPr/>
                   </pic:nvPicPr>
-                  <pic:blipFill rotWithShape="1">
+                  <pic:blipFill>
                     <a:blip r:embed="rId14">
                       <a:extLst>
                         <a:ext uri="{28A0092B-C50C-407E-A947-70E740481C1C}">
@@ -1384,13 +1393,15 @@
                         </a:ext>
                       </a:extLst>
                     </a:blip>
-                    <a:srcRect l="15882" r="15882" b="19604"/>
-                    <a:stretch/>
+                    <a:srcRect l="3269" r="3269"/>
+                    <a:stretch>
+                      <a:fillRect/>
+                    </a:stretch>
                   </pic:blipFill>
                   <pic:spPr bwMode="auto">
                     <a:xfrm>
                       <a:off x="0" y="0"/>
-                      <a:ext cx="2991906" cy="2779568"/>
+                      <a:ext cx="2952750" cy="2743191"/>
                     </a:xfrm>
                     <a:prstGeom prst="rect">
                       <a:avLst/>
@@ -1477,26 +1488,14 @@
     <w:p>
       <w:pPr>
         <w:pStyle w:val="Notes"/>
-        <w:rPr>
-          <w:color w:val="F9D3A1" w:themeColor="accent1" w:themeTint="66"/>
-        </w:rPr>
-      </w:pPr>
-      <w:r>
-        <w:rPr>
-          <w:color w:val="F9D3A1" w:themeColor="accent1" w:themeTint="66"/>
-        </w:rPr>
+      </w:pPr>
+      <w:r>
         <w:t xml:space="preserve">Note: For a proper wireline tool string configuration, ensure </w:t>
       </w:r>
       <w:r>
-        <w:rPr>
-          <w:color w:val="F9D3A1" w:themeColor="accent1" w:themeTint="66"/>
-        </w:rPr>
         <w:t xml:space="preserve">that </w:t>
       </w:r>
       <w:r>
-        <w:rPr>
-          <w:color w:val="F9D3A1" w:themeColor="accent1" w:themeTint="66"/>
-        </w:rPr>
         <w:t>the bottom connection of one tool matches the top connection of the next tool (Example: 1-1/16” SR Box and 1-1/16” SR Pin).</w:t>
       </w:r>
     </w:p>
@@ -1551,9 +1550,9 @@
           <w:lang w:val="en-US"/>
         </w:rPr>
         <w:drawing>
-          <wp:inline distT="0" distB="0" distL="0" distR="0" wp14:anchorId="047C4896" wp14:editId="25E1171B">
-            <wp:extent cx="5019675" cy="2666487"/>
-            <wp:effectExtent l="76200" t="76200" r="123825" b="133985"/>
+          <wp:inline distT="0" distB="0" distL="0" distR="0" wp14:anchorId="047C4896" wp14:editId="15852DF1">
+            <wp:extent cx="4941073" cy="2977101"/>
+            <wp:effectExtent l="76200" t="76200" r="126365" b="128270"/>
             <wp:docPr id="178659929" name="Picture 1"/>
             <wp:cNvGraphicFramePr>
               <a:graphicFrameLocks xmlns:a="http://schemas.openxmlformats.org/drawingml/2006/main" noChangeAspect="1"/>
@@ -1566,20 +1565,22 @@
                     <pic:cNvPicPr/>
                   </pic:nvPicPr>
                   <pic:blipFill rotWithShape="1">
-                    <a:blip r:embed="rId15">
+                    <a:blip r:embed="rId15" cstate="print">
                       <a:extLst>
                         <a:ext uri="{28A0092B-C50C-407E-A947-70E740481C1C}">
                           <a14:useLocalDpi xmlns:a14="http://schemas.microsoft.com/office/drawing/2010/main" val="0"/>
                         </a:ext>
                       </a:extLst>
                     </a:blip>
-                    <a:srcRect l="-188" r="52"/>
-                    <a:stretch/>
+                    <a:srcRect l="358" t="1015" r="1243" b="2108"/>
+                    <a:stretch>
+                      <a:fillRect/>
+                    </a:stretch>
                   </pic:blipFill>
                   <pic:spPr bwMode="auto">
                     <a:xfrm>
                       <a:off x="0" y="0"/>
-                      <a:ext cx="5022109" cy="2667780"/>
+                      <a:ext cx="4941702" cy="2977480"/>
                     </a:xfrm>
                     <a:prstGeom prst="rect">
                       <a:avLst/>
@@ -1633,17 +1634,6 @@
     <w:p>
       <w:pPr>
         <w:pStyle w:val="ListParagraph"/>
-        <w:jc w:val="center"/>
-        <w:rPr>
-          <w:sz w:val="28"/>
-          <w:szCs w:val="28"/>
-          <w:lang w:val="en-US"/>
-        </w:rPr>
-      </w:pPr>
-    </w:p>
-    <w:p>
-      <w:pPr>
-        <w:pStyle w:val="ListParagraph"/>
         <w:numPr>
           <w:ilvl w:val="0"/>
           <w:numId w:val="1"/>
@@ -1682,7 +1672,7 @@
           <w:lang w:val="en-US"/>
         </w:rPr>
         <w:drawing>
-          <wp:inline distT="0" distB="0" distL="0" distR="0" wp14:anchorId="112EC9DD" wp14:editId="467357F2">
+          <wp:inline distT="0" distB="0" distL="0" distR="0" wp14:anchorId="112EC9DD" wp14:editId="5F9C9822">
             <wp:extent cx="1685925" cy="1723560"/>
             <wp:effectExtent l="76200" t="76200" r="123825" b="124460"/>
             <wp:docPr id="1866845277" name="Picture 1"/>
@@ -1696,7 +1686,7 @@
                     <pic:cNvPr id="1866845277" name="Picture 1"/>
                     <pic:cNvPicPr/>
                   </pic:nvPicPr>
-                  <pic:blipFill rotWithShape="1">
+                  <pic:blipFill>
                     <a:blip r:embed="rId16">
                       <a:extLst>
                         <a:ext uri="{28A0092B-C50C-407E-A947-70E740481C1C}">
@@ -1704,8 +1694,10 @@
                         </a:ext>
                       </a:extLst>
                     </a:blip>
-                    <a:srcRect t="-1051"/>
-                    <a:stretch/>
+                    <a:srcRect t="3265" b="3265"/>
+                    <a:stretch>
+                      <a:fillRect/>
+                    </a:stretch>
                   </pic:blipFill>
                   <pic:spPr bwMode="auto">
                     <a:xfrm>
@@ -1773,15 +1765,16 @@
       </w:pPr>
       <w:r>
         <w:rPr>
+          <w:noProof/>
           <w:sz w:val="28"/>
           <w:szCs w:val="28"/>
           <w:lang w:val="en-US"/>
         </w:rPr>
         <w:drawing>
-          <wp:inline distT="0" distB="0" distL="0" distR="0" wp14:anchorId="642EE1BD" wp14:editId="4AC18679">
-            <wp:extent cx="1781175" cy="1162483"/>
-            <wp:effectExtent l="76200" t="76200" r="123825" b="133350"/>
-            <wp:docPr id="1938049807" name="Picture 1" descr="A screenshot of a computer&#10;&#10;AI-generated content may be incorrect."/>
+          <wp:inline distT="0" distB="0" distL="0" distR="0" wp14:anchorId="642EE1BD" wp14:editId="3BEB55A0">
+            <wp:extent cx="1784389" cy="1164581"/>
+            <wp:effectExtent l="76200" t="76200" r="139700" b="131445"/>
+            <wp:docPr id="1938049807" name="Picture 1"/>
             <wp:cNvGraphicFramePr>
               <a:graphicFrameLocks xmlns:a="http://schemas.openxmlformats.org/drawingml/2006/main" noChangeAspect="1"/>
             </wp:cNvGraphicFramePr>
@@ -1789,13 +1782,21 @@
               <a:graphicData uri="http://schemas.openxmlformats.org/drawingml/2006/picture">
                 <pic:pic xmlns:pic="http://schemas.openxmlformats.org/drawingml/2006/picture">
                   <pic:nvPicPr>
-                    <pic:cNvPr id="1938049807" name="Picture 1" descr="A screenshot of a computer&#10;&#10;AI-generated content may be incorrect."/>
+                    <pic:cNvPr id="1938049807" name="Picture 1"/>
                     <pic:cNvPicPr/>
                   </pic:nvPicPr>
-                  <pic:blipFill rotWithShape="1">
-                    <a:blip r:embed="rId17"/>
-                    <a:srcRect l="23859" r="8400" b="14865"/>
-                    <a:stretch/>
+                  <pic:blipFill>
+                    <a:blip r:embed="rId17">
+                      <a:extLst>
+                        <a:ext uri="{28A0092B-C50C-407E-A947-70E740481C1C}">
+                          <a14:useLocalDpi xmlns:a14="http://schemas.microsoft.com/office/drawing/2010/main" val="0"/>
+                        </a:ext>
+                      </a:extLst>
+                    </a:blip>
+                    <a:srcRect t="25931" b="25931"/>
+                    <a:stretch>
+                      <a:fillRect/>
+                    </a:stretch>
                   </pic:blipFill>
                   <pic:spPr bwMode="auto">
                     <a:xfrm>
@@ -1914,15 +1915,55 @@
           <w:szCs w:val="28"/>
           <w:lang w:val="en-US"/>
         </w:rPr>
-        <w:t>Click “Clear”</w:t>
-      </w:r>
-      <w:r>
-        <w:rPr>
-          <w:sz w:val="28"/>
-          <w:szCs w:val="28"/>
-          <w:lang w:val="en-US"/>
-        </w:rPr>
-        <w:t xml:space="preserve"> in the tool bar</w:t>
+        <w:t xml:space="preserve">Click </w:t>
+      </w:r>
+      <w:r>
+        <w:rPr>
+          <w:sz w:val="28"/>
+          <w:szCs w:val="28"/>
+          <w:lang w:val="en-US"/>
+        </w:rPr>
+        <w:t xml:space="preserve">the </w:t>
+      </w:r>
+      <w:r>
+        <w:rPr>
+          <w:sz w:val="28"/>
+          <w:szCs w:val="28"/>
+          <w:lang w:val="en-US"/>
+        </w:rPr>
+        <w:t>“Clear”</w:t>
+      </w:r>
+      <w:r>
+        <w:rPr>
+          <w:sz w:val="28"/>
+          <w:szCs w:val="28"/>
+          <w:lang w:val="en-US"/>
+        </w:rPr>
+        <w:t xml:space="preserve"> icon</w:t>
+      </w:r>
+      <w:r>
+        <w:rPr>
+          <w:sz w:val="28"/>
+          <w:szCs w:val="28"/>
+          <w:lang w:val="en-US"/>
+        </w:rPr>
+        <w:t xml:space="preserve"> in the </w:t>
+      </w:r>
+      <w:r>
+        <w:rPr>
+          <w:sz w:val="28"/>
+          <w:szCs w:val="28"/>
+          <w:lang w:val="en-US"/>
+        </w:rPr>
+        <w:t>side</w:t>
+      </w:r>
+      <w:r>
+        <w:rPr>
+          <w:sz w:val="28"/>
+          <w:szCs w:val="28"/>
+          <w:lang w:val="en-US"/>
+        </w:rPr>
+        <w:t>bar</w:t>
       </w:r>
       <w:r>
         <w:rPr>
@@ -1935,26 +1976,9 @@
     </w:p>
     <w:p>
       <w:pPr>
-        <w:pStyle w:val="ListParagraph"/>
-        <w:ind w:left="1440"/>
-        <w:rPr>
-          <w:sz w:val="28"/>
-          <w:szCs w:val="28"/>
-          <w:lang w:val="en-US"/>
-        </w:rPr>
-      </w:pPr>
-    </w:p>
-    <w:p>
-      <w:pPr>
         <w:pStyle w:val="Notes"/>
-        <w:rPr>
-          <w:color w:val="F9D3A1" w:themeColor="accent1" w:themeTint="66"/>
-        </w:rPr>
-      </w:pPr>
-      <w:r>
-        <w:rPr>
-          <w:color w:val="F9D3A1" w:themeColor="accent1" w:themeTint="66"/>
-        </w:rPr>
+      </w:pPr>
+      <w:r>
         <w:t>Note: Deleting/Clearing tools cannot be undone.</w:t>
       </w:r>
     </w:p>
@@ -2021,9 +2045,9 @@
         <w:tblLook w:val="04A0" w:firstRow="1" w:lastRow="0" w:firstColumn="1" w:lastColumn="0" w:noHBand="0" w:noVBand="1"/>
       </w:tblPr>
       <w:tblGrid>
-        <w:gridCol w:w="3362"/>
-        <w:gridCol w:w="1553"/>
-        <w:gridCol w:w="3391"/>
+        <w:gridCol w:w="3126"/>
+        <w:gridCol w:w="1656"/>
+        <w:gridCol w:w="3126"/>
       </w:tblGrid>
       <w:tr>
         <w:tc>
@@ -2050,9 +2074,9 @@
                 <w:lang w:val="en-US"/>
               </w:rPr>
               <w:drawing>
-                <wp:inline distT="0" distB="0" distL="0" distR="0" wp14:anchorId="37F2E151" wp14:editId="41F7A7AC">
-                  <wp:extent cx="1950123" cy="1981200"/>
-                  <wp:effectExtent l="76200" t="76200" r="126365" b="133350"/>
+                <wp:inline distT="0" distB="0" distL="0" distR="0" wp14:anchorId="37F2E151" wp14:editId="66CDEF81">
+                  <wp:extent cx="1585783" cy="1983834"/>
+                  <wp:effectExtent l="76200" t="76200" r="128905" b="130810"/>
                   <wp:docPr id="137496796" name="Picture 1"/>
                   <wp:cNvGraphicFramePr>
                     <a:graphicFrameLocks xmlns:a="http://schemas.openxmlformats.org/drawingml/2006/main" noChangeAspect="1"/>
@@ -2079,7 +2103,7 @@
                         <pic:spPr>
                           <a:xfrm>
                             <a:off x="0" y="0"/>
-                            <a:ext cx="1952716" cy="1983834"/>
+                            <a:ext cx="1585783" cy="1983834"/>
                           </a:xfrm>
                           <a:prstGeom prst="rect">
                             <a:avLst/>
@@ -2200,9 +2224,9 @@
                 <w:lang w:val="en-US"/>
               </w:rPr>
               <w:drawing>
-                <wp:inline distT="0" distB="0" distL="0" distR="0" wp14:anchorId="4E987302" wp14:editId="0B5920B6">
-                  <wp:extent cx="1952999" cy="2000250"/>
-                  <wp:effectExtent l="76200" t="76200" r="142875" b="133350"/>
+                <wp:inline distT="0" distB="0" distL="0" distR="0" wp14:anchorId="4E987302" wp14:editId="1860A43E">
+                  <wp:extent cx="1640626" cy="2008025"/>
+                  <wp:effectExtent l="76200" t="76200" r="131445" b="125730"/>
                   <wp:docPr id="568017836" name="Picture 1"/>
                   <wp:cNvGraphicFramePr>
                     <a:graphicFrameLocks xmlns:a="http://schemas.openxmlformats.org/drawingml/2006/main" noChangeAspect="1"/>
@@ -2229,7 +2253,7 @@
                         <pic:spPr>
                           <a:xfrm>
                             <a:off x="0" y="0"/>
-                            <a:ext cx="1960590" cy="2008025"/>
+                            <a:ext cx="1640626" cy="2008025"/>
                           </a:xfrm>
                           <a:prstGeom prst="rect">
                             <a:avLst/>
@@ -2343,9 +2367,9 @@
           <w:lang w:val="en-US"/>
         </w:rPr>
         <w:drawing>
-          <wp:inline distT="0" distB="0" distL="0" distR="0" wp14:anchorId="1E877FC8" wp14:editId="684E58F2">
-            <wp:extent cx="2611693" cy="2590800"/>
-            <wp:effectExtent l="76200" t="76200" r="132080" b="133350"/>
+          <wp:inline distT="0" distB="0" distL="0" distR="0" wp14:anchorId="1E877FC8" wp14:editId="79FA9AFF">
+            <wp:extent cx="2136379" cy="2615976"/>
+            <wp:effectExtent l="76200" t="76200" r="130810" b="127635"/>
             <wp:docPr id="409285562" name="Picture 1"/>
             <wp:cNvGraphicFramePr>
               <a:graphicFrameLocks xmlns:a="http://schemas.openxmlformats.org/drawingml/2006/main" noChangeAspect="1"/>
@@ -2372,7 +2396,7 @@
                   <pic:spPr>
                     <a:xfrm>
                       <a:off x="0" y="0"/>
-                      <a:ext cx="2637072" cy="2615976"/>
+                      <a:ext cx="2136379" cy="2615976"/>
                     </a:xfrm>
                     <a:prstGeom prst="rect">
                       <a:avLst/>
@@ -2437,14 +2461,8 @@
     <w:p>
       <w:pPr>
         <w:pStyle w:val="Notes"/>
-        <w:rPr>
-          <w:color w:val="F9D3A1" w:themeColor="accent1" w:themeTint="66"/>
-        </w:rPr>
-      </w:pPr>
-      <w:r>
-        <w:rPr>
-          <w:color w:val="F9D3A1" w:themeColor="accent1" w:themeTint="66"/>
-        </w:rPr>
+      </w:pPr>
+      <w:r>
         <w:t>Note: Use this info to carefully plan the job. Maximum OD must not exceed the minimum ID in the well (typically the seal bore, not the tubing ID). The PCE stack up must fit the entire tool string length. Ensure weight is sufficient to run in hole.</w:t>
       </w:r>
     </w:p>
@@ -2498,9 +2516,9 @@
           <w:lang w:val="en-US"/>
         </w:rPr>
         <w:drawing>
-          <wp:inline distT="0" distB="0" distL="0" distR="0" wp14:anchorId="76D2DC7A" wp14:editId="309E4BDD">
-            <wp:extent cx="3590925" cy="1143680"/>
-            <wp:effectExtent l="76200" t="76200" r="123825" b="132715"/>
+          <wp:inline distT="0" distB="0" distL="0" distR="0" wp14:anchorId="76D2DC7A" wp14:editId="487862C2">
+            <wp:extent cx="2525069" cy="1855966"/>
+            <wp:effectExtent l="76200" t="76200" r="142240" b="125730"/>
             <wp:docPr id="318314848" name="Picture 1"/>
             <wp:cNvGraphicFramePr>
               <a:graphicFrameLocks xmlns:a="http://schemas.openxmlformats.org/drawingml/2006/main" noChangeAspect="1"/>
@@ -2527,7 +2545,7 @@
                   <pic:spPr>
                     <a:xfrm>
                       <a:off x="0" y="0"/>
-                      <a:ext cx="3622271" cy="1153663"/>
+                      <a:ext cx="2535623" cy="1863723"/>
                     </a:xfrm>
                     <a:prstGeom prst="rect">
                       <a:avLst/>
@@ -2586,7 +2604,15 @@
           <w:szCs w:val="28"/>
           <w:lang w:val="en-US"/>
         </w:rPr>
-        <w:t>The tool string report is generated in both Excel and PDF format at the same time. A PNG of the tool string is also created in case necessary.</w:t>
+        <w:t>The tool string report is generated in Excel format</w:t>
+      </w:r>
+      <w:r>
+        <w:rPr>
+          <w:sz w:val="28"/>
+          <w:szCs w:val="28"/>
+          <w:lang w:val="en-US"/>
+        </w:rPr>
+        <w:t>.</w:t>
       </w:r>
     </w:p>
     <w:p>
@@ -2608,7 +2634,23 @@
           <w:szCs w:val="28"/>
           <w:lang w:val="en-US"/>
         </w:rPr>
-        <w:t>A prompt will ask whether you would like to view the directory in which the files have been saved</w:t>
+        <w:t>A prompt will ask whether you would like to view the directory in which the file ha</w:t>
+      </w:r>
+      <w:r>
+        <w:rPr>
+          <w:sz w:val="28"/>
+          <w:szCs w:val="28"/>
+          <w:lang w:val="en-US"/>
+        </w:rPr>
+        <w:t>s</w:t>
+      </w:r>
+      <w:r>
+        <w:rPr>
+          <w:sz w:val="28"/>
+          <w:szCs w:val="28"/>
+          <w:lang w:val="en-US"/>
+        </w:rPr>
+        <w:t xml:space="preserve"> been saved</w:t>
       </w:r>
       <w:r>
         <w:rPr>
@@ -2618,15 +2660,6 @@
         </w:rPr>
         <w:t>.</w:t>
       </w:r>
-    </w:p>
-    <w:p>
-      <w:pPr>
-        <w:rPr>
-          <w:sz w:val="28"/>
-          <w:szCs w:val="28"/>
-          <w:lang w:val="en-US"/>
-        </w:rPr>
-      </w:pPr>
     </w:p>
     <w:p>
       <w:pPr>
@@ -2669,9 +2702,9 @@
           <w:lang w:val="en-US"/>
         </w:rPr>
         <w:drawing>
-          <wp:inline distT="0" distB="0" distL="0" distR="0" wp14:anchorId="327C60ED" wp14:editId="279E2F40">
-            <wp:extent cx="2066038" cy="942975"/>
-            <wp:effectExtent l="76200" t="76200" r="125095" b="123825"/>
+          <wp:inline distT="0" distB="0" distL="0" distR="0" wp14:anchorId="327C60ED" wp14:editId="4E876A68">
+            <wp:extent cx="2075610" cy="947344"/>
+            <wp:effectExtent l="76200" t="76200" r="134620" b="139065"/>
             <wp:docPr id="1914908409" name="Picture 1"/>
             <wp:cNvGraphicFramePr>
               <a:graphicFrameLocks xmlns:a="http://schemas.openxmlformats.org/drawingml/2006/main" noChangeAspect="1"/>
@@ -2683,7 +2716,7 @@
                     <pic:cNvPr id="1914908409" name="Picture 1"/>
                     <pic:cNvPicPr/>
                   </pic:nvPicPr>
-                  <pic:blipFill rotWithShape="1">
+                  <pic:blipFill>
                     <a:blip r:embed="rId24">
                       <a:extLst>
                         <a:ext uri="{28A0092B-C50C-407E-A947-70E740481C1C}">
@@ -2691,8 +2724,10 @@
                         </a:ext>
                       </a:extLst>
                     </a:blip>
-                    <a:srcRect l="24310" b="18046"/>
-                    <a:stretch/>
+                    <a:srcRect t="29272" b="29272"/>
+                    <a:stretch>
+                      <a:fillRect/>
+                    </a:stretch>
                   </pic:blipFill>
                   <pic:spPr bwMode="auto">
                     <a:xfrm>
@@ -2760,15 +2795,16 @@
       </w:pPr>
       <w:r>
         <w:rPr>
+          <w:noProof/>
           <w:sz w:val="28"/>
           <w:szCs w:val="28"/>
           <w:lang w:val="en-US"/>
         </w:rPr>
         <w:drawing>
-          <wp:inline distT="0" distB="0" distL="0" distR="0" wp14:anchorId="1844EA67" wp14:editId="29778307">
-            <wp:extent cx="2901233" cy="1895475"/>
-            <wp:effectExtent l="76200" t="76200" r="128270" b="123825"/>
-            <wp:docPr id="155582139" name="Picture 1" descr="A screenshot of a computer&#10;&#10;AI-generated content may be incorrect."/>
+          <wp:inline distT="0" distB="0" distL="0" distR="0" wp14:anchorId="1844EA67" wp14:editId="69C1BA7F">
+            <wp:extent cx="2931523" cy="1823723"/>
+            <wp:effectExtent l="76200" t="76200" r="135890" b="138430"/>
+            <wp:docPr id="155582139" name="Picture 1"/>
             <wp:cNvGraphicFramePr>
               <a:graphicFrameLocks xmlns:a="http://schemas.openxmlformats.org/drawingml/2006/main" noChangeAspect="1"/>
             </wp:cNvGraphicFramePr>
@@ -2776,11 +2812,17 @@
               <a:graphicData uri="http://schemas.openxmlformats.org/drawingml/2006/picture">
                 <pic:pic xmlns:pic="http://schemas.openxmlformats.org/drawingml/2006/picture">
                   <pic:nvPicPr>
-                    <pic:cNvPr id="155582139" name="Picture 1" descr="A screenshot of a computer&#10;&#10;AI-generated content may be incorrect."/>
+                    <pic:cNvPr id="155582139" name="Picture 1"/>
                     <pic:cNvPicPr/>
                   </pic:nvPicPr>
                   <pic:blipFill>
-                    <a:blip r:embed="rId25"/>
+                    <a:blip r:embed="rId25" cstate="print">
+                      <a:extLst>
+                        <a:ext uri="{28A0092B-C50C-407E-A947-70E740481C1C}">
+                          <a14:useLocalDpi xmlns:a14="http://schemas.microsoft.com/office/drawing/2010/main" val="0"/>
+                        </a:ext>
+                      </a:extLst>
+                    </a:blip>
                     <a:stretch>
                       <a:fillRect/>
                     </a:stretch>
@@ -2788,7 +2830,7 @@
                   <pic:spPr>
                     <a:xfrm>
                       <a:off x="0" y="0"/>
-                      <a:ext cx="2931523" cy="1915264"/>
+                      <a:ext cx="2931523" cy="1823723"/>
                     </a:xfrm>
                     <a:prstGeom prst="rect">
                       <a:avLst/>
@@ -3038,6 +3080,7 @@
       </w:pPr>
       <w:r>
         <w:rPr>
+          <w:noProof/>
           <w:sz w:val="28"/>
           <w:szCs w:val="28"/>
           <w:lang w:val="en-US"/>
@@ -3104,14 +3147,8 @@
     <w:p>
       <w:pPr>
         <w:pStyle w:val="Notes"/>
-        <w:rPr>
-          <w:color w:val="F9D3A1" w:themeColor="accent1" w:themeTint="66"/>
-        </w:rPr>
-      </w:pPr>
-      <w:r>
-        <w:rPr>
-          <w:color w:val="F9D3A1" w:themeColor="accent1" w:themeTint="66"/>
-        </w:rPr>
+      </w:pPr>
+      <w:r>
         <w:t>Note: Use the save/load feature to your advantage when a common tool string can be used for multiple jobs.</w:t>
       </w:r>
     </w:p>
@@ -3119,7 +3156,7 @@
       <w:pPr>
         <w:pStyle w:val="Heading1"/>
       </w:pPr>
-      <w:bookmarkStart w:id="1" w:name="_Toc194711956"/>
+      <w:bookmarkStart w:id="1" w:name="_Toc211120165"/>
       <w:r>
         <w:lastRenderedPageBreak/>
         <w:t>Frequently Asked Questions</w:t>
@@ -3161,62 +3198,35 @@
     <w:p>
       <w:pPr>
         <w:pStyle w:val="Answers"/>
-        <w:rPr>
-          <w:color w:val="FDCBBD" w:themeColor="accent6" w:themeTint="66"/>
-        </w:rPr>
-      </w:pPr>
-      <w:r>
-        <w:rPr>
-          <w:color w:val="FDCBBD" w:themeColor="accent6" w:themeTint="66"/>
-        </w:rPr>
+      </w:pPr>
+      <w:r>
         <w:t xml:space="preserve">The maximum number of tools </w:t>
       </w:r>
       <w:r>
-        <w:rPr>
-          <w:color w:val="FDCBBD" w:themeColor="accent6" w:themeTint="66"/>
-        </w:rPr>
         <w:t>that can be added</w:t>
       </w:r>
       <w:r>
-        <w:rPr>
-          <w:color w:val="FDCBBD" w:themeColor="accent6" w:themeTint="66"/>
-        </w:rPr>
         <w:t xml:space="preserve"> is 38.</w:t>
       </w:r>
     </w:p>
     <w:p>
       <w:pPr>
         <w:pStyle w:val="Answers"/>
-        <w:rPr>
-          <w:color w:val="FDCBBD" w:themeColor="accent6" w:themeTint="66"/>
-        </w:rPr>
       </w:pPr>
     </w:p>
     <w:p>
       <w:pPr>
         <w:pStyle w:val="Answers"/>
-        <w:rPr>
-          <w:color w:val="FDCBBD" w:themeColor="accent6" w:themeTint="66"/>
-        </w:rPr>
-      </w:pPr>
-      <w:r>
-        <w:rPr>
-          <w:color w:val="FDCBBD" w:themeColor="accent6" w:themeTint="66"/>
-        </w:rPr>
+      </w:pPr>
+      <w:r>
         <w:t xml:space="preserve">However, you may notice the images of tools start to compress within the app after adding too many. Don’t worry when this happens, as the tool string diagram will appear </w:t>
       </w:r>
       <w:proofErr w:type="gramStart"/>
       <w:r>
-        <w:rPr>
-          <w:color w:val="FDCBBD" w:themeColor="accent6" w:themeTint="66"/>
-        </w:rPr>
         <w:t>in proper</w:t>
       </w:r>
       <w:proofErr w:type="gramEnd"/>
       <w:r>
-        <w:rPr>
-          <w:color w:val="FDCBBD" w:themeColor="accent6" w:themeTint="66"/>
-        </w:rPr>
         <w:t xml:space="preserve"> scale after exporting.</w:t>
       </w:r>
     </w:p>
@@ -3265,21 +3275,14 @@
     <w:p>
       <w:pPr>
         <w:pStyle w:val="Answers"/>
-        <w:rPr>
-          <w:color w:val="FDCBBD" w:themeColor="accent6" w:themeTint="66"/>
-        </w:rPr>
-      </w:pPr>
-      <w:r>
-        <w:rPr>
-          <w:color w:val="FDCBBD" w:themeColor="accent6" w:themeTint="66"/>
-        </w:rPr>
+      </w:pPr>
+      <w:r>
         <w:t xml:space="preserve">All values used in the app can be viewed by clicking on </w:t>
       </w:r>
       <w:r>
         <w:rPr>
           <w:i/>
           <w:iCs/>
-          <w:color w:val="FDCBBD" w:themeColor="accent6" w:themeTint="66"/>
         </w:rPr>
         <w:t xml:space="preserve">Tool </w:t>
       </w:r>
@@ -3287,36 +3290,26 @@
         <w:rPr>
           <w:i/>
           <w:iCs/>
-          <w:color w:val="FDCBBD" w:themeColor="accent6" w:themeTint="66"/>
         </w:rPr>
         <w:t>Database</w:t>
       </w:r>
       <w:r>
-        <w:rPr>
-          <w:color w:val="FDCBBD" w:themeColor="accent6" w:themeTint="66"/>
-        </w:rPr>
         <w:t>.</w:t>
       </w:r>
     </w:p>
     <w:p>
       <w:pPr>
         <w:pStyle w:val="Answers"/>
-        <w:rPr>
-          <w:color w:val="FDCBBD" w:themeColor="accent6" w:themeTint="66"/>
-        </w:rPr>
       </w:pPr>
     </w:p>
     <w:p>
       <w:pPr>
         <w:pStyle w:val="Answers"/>
         <w:jc w:val="center"/>
-        <w:rPr>
-          <w:color w:val="FDCBBD" w:themeColor="accent6" w:themeTint="66"/>
-        </w:rPr>
-      </w:pPr>
-      <w:r>
-        <w:rPr>
-          <w:color w:val="FDCBBD" w:themeColor="accent6" w:themeTint="66"/>
+      </w:pPr>
+      <w:r>
+        <w:rPr>
+          <w:noProof/>
         </w:rPr>
         <w:drawing>
           <wp:inline distT="0" distB="0" distL="0" distR="0" wp14:anchorId="52CB46C8" wp14:editId="31CA59BE">
@@ -3375,22 +3368,16 @@
       <w:pPr>
         <w:pStyle w:val="Answers"/>
         <w:jc w:val="center"/>
-        <w:rPr>
-          <w:color w:val="FDCBBD" w:themeColor="accent6" w:themeTint="66"/>
-        </w:rPr>
       </w:pPr>
     </w:p>
     <w:p>
       <w:pPr>
         <w:pStyle w:val="Answers"/>
         <w:jc w:val="center"/>
-        <w:rPr>
-          <w:color w:val="FDCBBD" w:themeColor="accent6" w:themeTint="66"/>
-        </w:rPr>
-      </w:pPr>
-      <w:r>
-        <w:rPr>
-          <w:color w:val="FDCBBD" w:themeColor="accent6" w:themeTint="66"/>
+      </w:pPr>
+      <w:r>
+        <w:rPr>
+          <w:noProof/>
         </w:rPr>
         <w:drawing>
           <wp:inline distT="0" distB="0" distL="0" distR="0" wp14:anchorId="059E970C" wp14:editId="7E7B94BF">
@@ -3448,62 +3435,37 @@
     <w:p>
       <w:pPr>
         <w:pStyle w:val="Answers"/>
-        <w:rPr>
-          <w:color w:val="FDCBBD" w:themeColor="accent6" w:themeTint="66"/>
-        </w:rPr>
       </w:pPr>
     </w:p>
     <w:p>
       <w:pPr>
         <w:pStyle w:val="Answers"/>
-        <w:rPr>
-          <w:color w:val="FDCBBD" w:themeColor="accent6" w:themeTint="66"/>
-        </w:rPr>
-      </w:pPr>
-      <w:r>
-        <w:rPr>
-          <w:color w:val="FDCBBD" w:themeColor="accent6" w:themeTint="66"/>
-        </w:rPr>
+      </w:pPr>
+      <w:r>
         <w:t>For</w:t>
       </w:r>
       <w:r>
-        <w:rPr>
-          <w:color w:val="FDCBBD" w:themeColor="accent6" w:themeTint="66"/>
-        </w:rPr>
         <w:t xml:space="preserve"> now, Adam has created the </w:t>
       </w:r>
       <w:r>
         <w:rPr>
           <w:i/>
           <w:iCs/>
-          <w:color w:val="FDCBBD" w:themeColor="accent6" w:themeTint="66"/>
         </w:rPr>
         <w:t>Tool Database</w:t>
       </w:r>
       <w:r>
-        <w:rPr>
-          <w:color w:val="FDCBBD" w:themeColor="accent6" w:themeTint="66"/>
-        </w:rPr>
         <w:t xml:space="preserve"> with values obtained from various manuals and datasheets for </w:t>
       </w:r>
       <w:proofErr w:type="gramStart"/>
       <w:r>
-        <w:rPr>
-          <w:color w:val="FDCBBD" w:themeColor="accent6" w:themeTint="66"/>
-        </w:rPr>
         <w:t>each and every</w:t>
       </w:r>
       <w:proofErr w:type="gramEnd"/>
       <w:r>
-        <w:rPr>
-          <w:color w:val="FDCBBD" w:themeColor="accent6" w:themeTint="66"/>
-        </w:rPr>
         <w:t xml:space="preserve"> </w:t>
       </w:r>
       <w:r>
-        <w:rPr>
-          <w:color w:val="FDCBBD" w:themeColor="accent6" w:themeTint="66"/>
-        </w:rPr>
         <w:lastRenderedPageBreak/>
         <w:t>tool. While the best effort has been made in finding accurate information, incorrect data may be noticeable.</w:t>
       </w:r>
@@ -3511,72 +3473,44 @@
     <w:p>
       <w:pPr>
         <w:pStyle w:val="Answers"/>
-        <w:rPr>
-          <w:color w:val="FDCBBD" w:themeColor="accent6" w:themeTint="66"/>
-        </w:rPr>
       </w:pPr>
     </w:p>
     <w:p>
       <w:pPr>
         <w:pStyle w:val="Answers"/>
-        <w:rPr>
-          <w:color w:val="FDCBBD" w:themeColor="accent6" w:themeTint="66"/>
-        </w:rPr>
-      </w:pPr>
-      <w:r>
-        <w:rPr>
-          <w:color w:val="FDCBBD" w:themeColor="accent6" w:themeTint="66"/>
-        </w:rPr>
+      </w:pPr>
+      <w:r>
         <w:t>If you dispute any existing values (Example: wrong weight is given for the X-Line Running Tool), you are welcome to submit your feedback for the correction to be made.</w:t>
       </w:r>
     </w:p>
     <w:p>
       <w:pPr>
         <w:pStyle w:val="Answers"/>
-        <w:rPr>
-          <w:color w:val="FDCBBD" w:themeColor="accent6" w:themeTint="66"/>
-        </w:rPr>
       </w:pPr>
     </w:p>
     <w:p>
       <w:pPr>
         <w:pStyle w:val="Answers"/>
-        <w:rPr>
-          <w:color w:val="FDCBBD" w:themeColor="accent6" w:themeTint="66"/>
-        </w:rPr>
-      </w:pPr>
-      <w:r>
-        <w:rPr>
-          <w:color w:val="FDCBBD" w:themeColor="accent6" w:themeTint="66"/>
-        </w:rPr>
+      </w:pPr>
+      <w:r>
         <w:t xml:space="preserve">It is hoped that experts from Slickline and AIS departments can contribute </w:t>
       </w:r>
       <w:proofErr w:type="gramStart"/>
       <w:r>
-        <w:rPr>
-          <w:color w:val="FDCBBD" w:themeColor="accent6" w:themeTint="66"/>
-        </w:rPr>
         <w:t>in</w:t>
       </w:r>
       <w:proofErr w:type="gramEnd"/>
       <w:r>
-        <w:rPr>
-          <w:color w:val="FDCBBD" w:themeColor="accent6" w:themeTint="66"/>
-        </w:rPr>
         <w:t xml:space="preserve"> updating the </w:t>
       </w:r>
       <w:r>
         <w:rPr>
           <w:i/>
           <w:iCs/>
-          <w:color w:val="FDCBBD" w:themeColor="accent6" w:themeTint="66"/>
         </w:rPr>
         <w:t>Tool Database</w:t>
       </w:r>
       <w:r>
-        <w:rPr>
-          <w:color w:val="FDCBBD" w:themeColor="accent6" w:themeTint="66"/>
-        </w:rPr>
         <w:t xml:space="preserve"> with complete and accurate information for the app to benefit everyone.</w:t>
       </w:r>
     </w:p>
@@ -3625,50 +3559,31 @@
     <w:p>
       <w:pPr>
         <w:pStyle w:val="Answers"/>
-        <w:rPr>
-          <w:color w:val="FDCBBD" w:themeColor="accent6" w:themeTint="66"/>
-        </w:rPr>
-      </w:pPr>
-      <w:r>
-        <w:rPr>
-          <w:color w:val="FDCBBD" w:themeColor="accent6" w:themeTint="66"/>
-        </w:rPr>
+      </w:pPr>
+      <w:r>
         <w:t>Not within the app. However, you may freely edit values/naming in the Excel file after exporting.</w:t>
       </w:r>
     </w:p>
     <w:p>
       <w:pPr>
         <w:pStyle w:val="Answers"/>
-        <w:rPr>
-          <w:color w:val="FDCBBD" w:themeColor="accent6" w:themeTint="66"/>
-        </w:rPr>
       </w:pPr>
     </w:p>
     <w:p>
       <w:pPr>
         <w:pStyle w:val="Answers"/>
-        <w:rPr>
-          <w:color w:val="FDCBBD" w:themeColor="accent6" w:themeTint="66"/>
-        </w:rPr>
-      </w:pPr>
-      <w:r>
-        <w:rPr>
-          <w:color w:val="FDCBBD" w:themeColor="accent6" w:themeTint="66"/>
-        </w:rPr>
+      </w:pPr>
+      <w:r>
         <w:t xml:space="preserve">To modify incorrect information in the app’s </w:t>
       </w:r>
       <w:r>
         <w:rPr>
           <w:i/>
           <w:iCs/>
-          <w:color w:val="FDCBBD" w:themeColor="accent6" w:themeTint="66"/>
         </w:rPr>
         <w:t>Tool Database</w:t>
       </w:r>
       <w:r>
-        <w:rPr>
-          <w:color w:val="FDCBBD" w:themeColor="accent6" w:themeTint="66"/>
-        </w:rPr>
         <w:t>, please reach out to Adam.MohdTaufik@deleum.com</w:t>
       </w:r>
     </w:p>
@@ -3717,14 +3632,8 @@
     <w:p>
       <w:pPr>
         <w:pStyle w:val="Answers"/>
-        <w:rPr>
-          <w:color w:val="FDCBBD" w:themeColor="accent6" w:themeTint="66"/>
-        </w:rPr>
-      </w:pPr>
-      <w:r>
-        <w:rPr>
-          <w:color w:val="FDCBBD" w:themeColor="accent6" w:themeTint="66"/>
-        </w:rPr>
+      </w:pPr>
+      <w:r>
         <w:t>It is likely that you have Microsoft Excel open. Close any Excel windows and try again.</w:t>
       </w:r>
     </w:p>
@@ -3773,14 +3682,8 @@
     <w:p>
       <w:pPr>
         <w:pStyle w:val="Answers"/>
-        <w:rPr>
-          <w:color w:val="FDCBBD" w:themeColor="accent6" w:themeTint="66"/>
-        </w:rPr>
-      </w:pPr>
-      <w:r>
-        <w:rPr>
-          <w:color w:val="FDCBBD" w:themeColor="accent6" w:themeTint="66"/>
-        </w:rPr>
+      </w:pPr>
+      <w:r>
         <w:t>Only one generated template is available for now. If you prefer a different layout, send your feedback with your preferences.</w:t>
       </w:r>
     </w:p>
@@ -3829,28 +3732,16 @@
     <w:p>
       <w:pPr>
         <w:pStyle w:val="Answers"/>
-        <w:rPr>
-          <w:color w:val="FDCBBD" w:themeColor="accent6" w:themeTint="66"/>
-        </w:rPr>
-      </w:pPr>
-      <w:r>
-        <w:rPr>
-          <w:color w:val="FDCBBD" w:themeColor="accent6" w:themeTint="66"/>
-        </w:rPr>
+      </w:pPr>
+      <w:r>
         <w:t>No, only from .</w:t>
       </w:r>
       <w:proofErr w:type="spellStart"/>
       <w:r>
-        <w:rPr>
-          <w:color w:val="FDCBBD" w:themeColor="accent6" w:themeTint="66"/>
-        </w:rPr>
         <w:t>json</w:t>
       </w:r>
       <w:proofErr w:type="spellEnd"/>
       <w:r>
-        <w:rPr>
-          <w:color w:val="FDCBBD" w:themeColor="accent6" w:themeTint="66"/>
-        </w:rPr>
         <w:t xml:space="preserve"> files.</w:t>
       </w:r>
     </w:p>
@@ -3918,42 +3809,24 @@
     <w:p>
       <w:pPr>
         <w:pStyle w:val="Answers"/>
-        <w:rPr>
-          <w:color w:val="FDCBBD" w:themeColor="accent6" w:themeTint="66"/>
-        </w:rPr>
-      </w:pPr>
-      <w:r>
-        <w:rPr>
-          <w:color w:val="FDCBBD" w:themeColor="accent6" w:themeTint="66"/>
-        </w:rPr>
+      </w:pPr>
+      <w:r>
         <w:t xml:space="preserve">Yes, </w:t>
       </w:r>
       <w:proofErr w:type="gramStart"/>
       <w:r>
-        <w:rPr>
-          <w:color w:val="FDCBBD" w:themeColor="accent6" w:themeTint="66"/>
-        </w:rPr>
         <w:t>as long as</w:t>
       </w:r>
       <w:proofErr w:type="gramEnd"/>
       <w:r>
-        <w:rPr>
-          <w:color w:val="FDCBBD" w:themeColor="accent6" w:themeTint="66"/>
-        </w:rPr>
         <w:t xml:space="preserve"> the other person also has the </w:t>
       </w:r>
       <w:proofErr w:type="spellStart"/>
       <w:r>
-        <w:rPr>
-          <w:color w:val="FDCBBD" w:themeColor="accent6" w:themeTint="66"/>
-        </w:rPr>
         <w:t>Deleum</w:t>
       </w:r>
       <w:proofErr w:type="spellEnd"/>
       <w:r>
-        <w:rPr>
-          <w:color w:val="FDCBBD" w:themeColor="accent6" w:themeTint="66"/>
-        </w:rPr>
         <w:t xml:space="preserve"> Tool String Editor installed on their computer.</w:t>
       </w:r>
     </w:p>
@@ -4002,28 +3875,16 @@
     <w:p>
       <w:pPr>
         <w:pStyle w:val="Answers"/>
-        <w:rPr>
-          <w:color w:val="FDCBBD" w:themeColor="accent6" w:themeTint="66"/>
-        </w:rPr>
-      </w:pPr>
-      <w:r>
-        <w:rPr>
-          <w:color w:val="FDCBBD" w:themeColor="accent6" w:themeTint="66"/>
-        </w:rPr>
+      </w:pPr>
+      <w:r>
         <w:t xml:space="preserve">Only 100 MB of free storage is needed. All </w:t>
       </w:r>
       <w:proofErr w:type="spellStart"/>
       <w:r>
-        <w:rPr>
-          <w:color w:val="FDCBBD" w:themeColor="accent6" w:themeTint="66"/>
-        </w:rPr>
         <w:t>Deleum</w:t>
       </w:r>
       <w:proofErr w:type="spellEnd"/>
       <w:r>
-        <w:rPr>
-          <w:color w:val="FDCBBD" w:themeColor="accent6" w:themeTint="66"/>
-        </w:rPr>
         <w:t xml:space="preserve"> laptops should be able to run the .exe without any trouble.</w:t>
       </w:r>
     </w:p>

</xml_diff>

<commit_message>
Updated FAQ and added wirefall reference image
</commit_message>
<xml_diff>
--- a/assets/resources/FAQ.docx
+++ b/assets/resources/FAQ.docx
@@ -19,7 +19,7 @@
         <w:tblLook w:val="04A0" w:firstRow="1" w:lastRow="0" w:firstColumn="1" w:lastColumn="0" w:noHBand="0" w:noVBand="1"/>
       </w:tblPr>
       <w:tblGrid>
-        <w:gridCol w:w="3200"/>
+        <w:gridCol w:w="222"/>
       </w:tblGrid>
       <w:tr>
         <w:trPr>
@@ -37,59 +37,6 @@
                 <w:lang w:val="en-US"/>
               </w:rPr>
             </w:pPr>
-            <w:r>
-              <w:rPr>
-                <w:noProof/>
-              </w:rPr>
-              <w:drawing>
-                <wp:inline distT="0" distB="0" distL="0" distR="0" wp14:anchorId="164F9877" wp14:editId="69B223D0">
-                  <wp:extent cx="1894840" cy="685893"/>
-                  <wp:effectExtent l="0" t="0" r="0" b="0"/>
-                  <wp:docPr id="711990334" name="Picture 4" descr="Deleum Berhad - Oil &amp; Gas Integrated Solutions Provider"/>
-                  <wp:cNvGraphicFramePr>
-                    <a:graphicFrameLocks xmlns:a="http://schemas.openxmlformats.org/drawingml/2006/main" noChangeAspect="1"/>
-                  </wp:cNvGraphicFramePr>
-                  <a:graphic xmlns:a="http://schemas.openxmlformats.org/drawingml/2006/main">
-                    <a:graphicData uri="http://schemas.openxmlformats.org/drawingml/2006/picture">
-                      <pic:pic xmlns:pic="http://schemas.openxmlformats.org/drawingml/2006/picture">
-                        <pic:nvPicPr>
-                          <pic:cNvPr id="0" name="Picture 14" descr="Deleum Berhad - Oil &amp; Gas Integrated Solutions Provider"/>
-                          <pic:cNvPicPr>
-                            <a:picLocks noChangeAspect="1" noChangeArrowheads="1"/>
-                          </pic:cNvPicPr>
-                        </pic:nvPicPr>
-                        <pic:blipFill>
-                          <a:blip r:embed="rId7">
-                            <a:extLst>
-                              <a:ext uri="{28A0092B-C50C-407E-A947-70E740481C1C}">
-                                <a14:useLocalDpi xmlns:a14="http://schemas.microsoft.com/office/drawing/2010/main" val="0"/>
-                              </a:ext>
-                            </a:extLst>
-                          </a:blip>
-                          <a:srcRect/>
-                          <a:stretch>
-                            <a:fillRect/>
-                          </a:stretch>
-                        </pic:blipFill>
-                        <pic:spPr bwMode="auto">
-                          <a:xfrm>
-                            <a:off x="0" y="0"/>
-                            <a:ext cx="1916021" cy="693560"/>
-                          </a:xfrm>
-                          <a:prstGeom prst="rect">
-                            <a:avLst/>
-                          </a:prstGeom>
-                          <a:noFill/>
-                          <a:ln>
-                            <a:noFill/>
-                          </a:ln>
-                        </pic:spPr>
-                      </pic:pic>
-                    </a:graphicData>
-                  </a:graphic>
-                </wp:inline>
-              </w:drawing>
-            </w:r>
           </w:p>
         </w:tc>
       </w:tr>
@@ -110,23 +57,24 @@
                 <w:b/>
                 <w:bCs/>
                 <w:color w:val="660033"/>
-                <w:lang w:val="en-US"/>
+                <w:sz w:val="40"/>
+                <w:szCs w:val="40"/>
+                <w:lang w:val="en-MY"/>
               </w:rPr>
             </w:pPr>
-            <w:proofErr w:type="spellStart"/>
-            <w:r>
+          </w:p>
+          <w:p>
+            <w:pPr>
+              <w:pStyle w:val="Title"/>
+              <w:jc w:val="center"/>
               <w:rPr>
                 <w:rFonts w:ascii="ADLaM Display" w:hAnsi="ADLaM Display" w:cs="ADLaM Display"/>
                 <w:b/>
                 <w:bCs/>
                 <w:color w:val="660033"/>
-                <w:sz w:val="40"/>
-                <w:szCs w:val="40"/>
                 <w:lang w:val="en-US"/>
               </w:rPr>
-              <w:t>WireHub</w:t>
-            </w:r>
-            <w:proofErr w:type="spellEnd"/>
+            </w:pPr>
           </w:p>
         </w:tc>
       </w:tr>
@@ -141,22 +89,95 @@
       </w:pPr>
       <w:r>
         <w:rPr>
+          <w:rFonts w:ascii="ADLaM Display" w:hAnsi="ADLaM Display" w:cs="ADLaM Display"/>
+          <w:b/>
+          <w:bCs/>
+          <w:color w:val="660033"/>
+          <w:sz w:val="40"/>
+          <w:szCs w:val="40"/>
+          <w:lang w:val="en-MY"/>
+        </w:rPr>
+        <w:drawing>
+          <wp:anchor distT="0" distB="0" distL="114300" distR="114300" simplePos="0" relativeHeight="251660288" behindDoc="0" locked="0" layoutInCell="1" allowOverlap="1" wp14:anchorId="20355A74" wp14:editId="26B7B5B4">
+            <wp:simplePos x="0" y="0"/>
+            <wp:positionH relativeFrom="column">
+              <wp:posOffset>907203</wp:posOffset>
+            </wp:positionH>
+            <wp:positionV relativeFrom="paragraph">
+              <wp:posOffset>-1167553</wp:posOffset>
+            </wp:positionV>
+            <wp:extent cx="3921760" cy="1184706"/>
+            <wp:effectExtent l="0" t="0" r="0" b="0"/>
+            <wp:wrapNone/>
+            <wp:docPr id="61214098" name="Picture 3"/>
+            <wp:cNvGraphicFramePr>
+              <a:graphicFrameLocks xmlns:a="http://schemas.openxmlformats.org/drawingml/2006/main" noChangeAspect="1"/>
+            </wp:cNvGraphicFramePr>
+            <a:graphic xmlns:a="http://schemas.openxmlformats.org/drawingml/2006/main">
+              <a:graphicData uri="http://schemas.openxmlformats.org/drawingml/2006/picture">
+                <pic:pic xmlns:pic="http://schemas.openxmlformats.org/drawingml/2006/picture">
+                  <pic:nvPicPr>
+                    <pic:cNvPr id="0" name="Picture 1"/>
+                    <pic:cNvPicPr>
+                      <a:picLocks noChangeAspect="1" noChangeArrowheads="1"/>
+                    </pic:cNvPicPr>
+                  </pic:nvPicPr>
+                  <pic:blipFill>
+                    <a:blip r:embed="rId7">
+                      <a:extLst>
+                        <a:ext uri="{28A0092B-C50C-407E-A947-70E740481C1C}">
+                          <a14:useLocalDpi xmlns:a14="http://schemas.microsoft.com/office/drawing/2010/main" val="0"/>
+                        </a:ext>
+                      </a:extLst>
+                    </a:blip>
+                    <a:srcRect/>
+                    <a:stretch>
+                      <a:fillRect/>
+                    </a:stretch>
+                  </pic:blipFill>
+                  <pic:spPr bwMode="auto">
+                    <a:xfrm>
+                      <a:off x="0" y="0"/>
+                      <a:ext cx="3921760" cy="1184706"/>
+                    </a:xfrm>
+                    <a:prstGeom prst="rect">
+                      <a:avLst/>
+                    </a:prstGeom>
+                    <a:noFill/>
+                    <a:ln>
+                      <a:noFill/>
+                    </a:ln>
+                  </pic:spPr>
+                </pic:pic>
+              </a:graphicData>
+            </a:graphic>
+            <wp14:sizeRelH relativeFrom="margin">
+              <wp14:pctWidth>0</wp14:pctWidth>
+            </wp14:sizeRelH>
+            <wp14:sizeRelV relativeFrom="margin">
+              <wp14:pctHeight>0</wp14:pctHeight>
+            </wp14:sizeRelV>
+          </wp:anchor>
+        </w:drawing>
+      </w:r>
+      <w:r>
+        <w:rPr>
           <w:noProof/>
           <w:lang w:val="en-US"/>
         </w:rPr>
         <mc:AlternateContent>
           <mc:Choice Requires="wps">
             <w:drawing>
-              <wp:anchor distT="0" distB="0" distL="114300" distR="114300" simplePos="0" relativeHeight="251659264" behindDoc="1" locked="0" layoutInCell="1" allowOverlap="1" wp14:anchorId="33E5FCE3" wp14:editId="7BB6F0A7">
+              <wp:anchor distT="0" distB="0" distL="114300" distR="114300" simplePos="0" relativeHeight="251659264" behindDoc="1" locked="0" layoutInCell="1" allowOverlap="1" wp14:anchorId="33E5FCE3" wp14:editId="5674BEA4">
                 <wp:simplePos x="0" y="0"/>
                 <wp:positionH relativeFrom="margin">
-                  <wp:align>center</wp:align>
+                  <wp:posOffset>818727</wp:posOffset>
                 </wp:positionH>
                 <wp:positionV relativeFrom="paragraph">
-                  <wp:posOffset>-1263650</wp:posOffset>
+                  <wp:posOffset>-1267037</wp:posOffset>
                 </wp:positionV>
-                <wp:extent cx="2430780" cy="1386840"/>
-                <wp:effectExtent l="0" t="0" r="7620" b="3810"/>
+                <wp:extent cx="4085166" cy="1386840"/>
+                <wp:effectExtent l="0" t="0" r="0" b="3810"/>
                 <wp:wrapNone/>
                 <wp:docPr id="1579009770" name="Rectangle: Rounded Corners 5"/>
                 <wp:cNvGraphicFramePr/>
@@ -167,7 +188,7 @@
                       <wps:spPr>
                         <a:xfrm>
                           <a:off x="0" y="0"/>
-                          <a:ext cx="2430780" cy="1386840"/>
+                          <a:ext cx="4085166" cy="1386840"/>
                         </a:xfrm>
                         <a:prstGeom prst="roundRect">
                           <a:avLst/>
@@ -215,7 +236,7 @@
           </mc:Choice>
           <mc:Fallback>
             <w:pict>
-              <v:roundrect w14:anchorId="7FC1DA48" id="Rectangle: Rounded Corners 5" o:spid="_x0000_s1026" style="position:absolute;margin-left:0;margin-top:-99.5pt;width:191.4pt;height:109.2pt;z-index:-251657216;visibility:visible;mso-wrap-style:square;mso-width-percent:0;mso-height-percent:0;mso-wrap-distance-left:9pt;mso-wrap-distance-top:0;mso-wrap-distance-right:9pt;mso-wrap-distance-bottom:0;mso-position-horizontal:center;mso-position-horizontal-relative:margin;mso-position-vertical:absolute;mso-position-vertical-relative:text;mso-width-percent:0;mso-height-percent:0;mso-width-relative:margin;mso-height-relative:margin;v-text-anchor:middle" arcsize="10923f" o:gfxdata="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" fillcolor="white [3212]" stroked="f" strokeweight="1pt">
+              <v:roundrect w14:anchorId="16920990" id="Rectangle: Rounded Corners 5" o:spid="_x0000_s1026" style="position:absolute;margin-left:64.45pt;margin-top:-99.75pt;width:321.65pt;height:109.2pt;z-index:-251657216;visibility:visible;mso-wrap-style:square;mso-width-percent:0;mso-height-percent:0;mso-wrap-distance-left:9pt;mso-wrap-distance-top:0;mso-wrap-distance-right:9pt;mso-wrap-distance-bottom:0;mso-position-horizontal:absolute;mso-position-horizontal-relative:margin;mso-position-vertical:absolute;mso-position-vertical-relative:text;mso-width-percent:0;mso-height-percent:0;mso-width-relative:margin;mso-height-relative:margin;v-text-anchor:middle" arcsize="10923f" o:gfxdata="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" fillcolor="white [3212]" stroked="f" strokeweight="1pt">
                 <w10:wrap anchorx="margin"/>
               </v:roundrect>
             </w:pict>
@@ -1371,7 +1392,7 @@
           <w:lang w:val="en-US"/>
         </w:rPr>
         <w:drawing>
-          <wp:inline distT="0" distB="0" distL="0" distR="0" wp14:anchorId="333B2042" wp14:editId="4F0B147D">
+          <wp:inline distT="0" distB="0" distL="0" distR="0" wp14:anchorId="333B2042" wp14:editId="243C9353">
             <wp:extent cx="2952750" cy="2743191"/>
             <wp:effectExtent l="76200" t="76200" r="133350" b="133985"/>
             <wp:docPr id="459992486" name="Picture 1"/>
@@ -1393,7 +1414,7 @@
                         </a:ext>
                       </a:extLst>
                     </a:blip>
-                    <a:srcRect l="3269" r="3269"/>
+                    <a:srcRect l="1867" r="1867"/>
                     <a:stretch>
                       <a:fillRect/>
                     </a:stretch>
@@ -1550,9 +1571,9 @@
           <w:lang w:val="en-US"/>
         </w:rPr>
         <w:drawing>
-          <wp:inline distT="0" distB="0" distL="0" distR="0" wp14:anchorId="047C4896" wp14:editId="15852DF1">
-            <wp:extent cx="4941073" cy="2977101"/>
-            <wp:effectExtent l="76200" t="76200" r="126365" b="128270"/>
+          <wp:inline distT="0" distB="0" distL="0" distR="0" wp14:anchorId="047C4896" wp14:editId="71398A12">
+            <wp:extent cx="4941702" cy="2977480"/>
+            <wp:effectExtent l="76200" t="76200" r="125730" b="128270"/>
             <wp:docPr id="178659929" name="Picture 1"/>
             <wp:cNvGraphicFramePr>
               <a:graphicFrameLocks xmlns:a="http://schemas.openxmlformats.org/drawingml/2006/main" noChangeAspect="1"/>
@@ -1564,7 +1585,7 @@
                     <pic:cNvPr id="178659929" name="Picture 1"/>
                     <pic:cNvPicPr/>
                   </pic:nvPicPr>
-                  <pic:blipFill rotWithShape="1">
+                  <pic:blipFill>
                     <a:blip r:embed="rId15" cstate="print">
                       <a:extLst>
                         <a:ext uri="{28A0092B-C50C-407E-A947-70E740481C1C}">
@@ -1572,7 +1593,7 @@
                         </a:ext>
                       </a:extLst>
                     </a:blip>
-                    <a:srcRect l="358" t="1015" r="1243" b="2108"/>
+                    <a:srcRect l="1247" r="1247"/>
                     <a:stretch>
                       <a:fillRect/>
                     </a:stretch>
@@ -3109,7 +3130,7 @@
           <w:lang w:val="en-US"/>
         </w:rPr>
         <w:drawing>
-          <wp:inline distT="0" distB="0" distL="0" distR="0" wp14:anchorId="344EF971" wp14:editId="5D435CE5">
+          <wp:inline distT="0" distB="0" distL="0" distR="0" wp14:anchorId="344EF971" wp14:editId="70C28371">
             <wp:extent cx="2539780" cy="1620275"/>
             <wp:effectExtent l="76200" t="76200" r="127635" b="132715"/>
             <wp:docPr id="971484467" name="Picture 1"/>
@@ -3757,7 +3778,26 @@
         <w:pStyle w:val="Answers"/>
       </w:pPr>
       <w:r>
-        <w:t>No, only from .</w:t>
+        <w:t xml:space="preserve">No, only </w:t>
+      </w:r>
+      <w:proofErr w:type="gramStart"/>
+      <w:r>
+        <w:t>from</w:t>
+      </w:r>
+      <w:r>
+        <w:t xml:space="preserve"> .</w:t>
+      </w:r>
+      <w:proofErr w:type="spellStart"/>
+      <w:r>
+        <w:t>bha</w:t>
+      </w:r>
+      <w:proofErr w:type="spellEnd"/>
+      <w:proofErr w:type="gramEnd"/>
+      <w:r>
+        <w:t xml:space="preserve"> or</w:t>
+      </w:r>
+      <w:r>
+        <w:t xml:space="preserve"> .</w:t>
       </w:r>
       <w:proofErr w:type="spellStart"/>
       <w:r>
@@ -3798,7 +3838,24 @@
           <w:lang w:val="en-US"/>
         </w:rPr>
         <w:lastRenderedPageBreak/>
-        <w:t>If I share a saved .</w:t>
+        <w:t xml:space="preserve">If I share a </w:t>
+      </w:r>
+      <w:proofErr w:type="gramStart"/>
+      <w:r>
+        <w:rPr>
+          <w:sz w:val="28"/>
+          <w:szCs w:val="28"/>
+          <w:lang w:val="en-US"/>
+        </w:rPr>
+        <w:t>saved</w:t>
+      </w:r>
+      <w:r>
+        <w:rPr>
+          <w:sz w:val="28"/>
+          <w:szCs w:val="28"/>
+          <w:lang w:val="en-US"/>
+        </w:rPr>
+        <w:t xml:space="preserve"> .</w:t>
       </w:r>
       <w:proofErr w:type="spellStart"/>
       <w:r>
@@ -3807,6 +3864,33 @@
           <w:szCs w:val="28"/>
           <w:lang w:val="en-US"/>
         </w:rPr>
+        <w:t>bha</w:t>
+      </w:r>
+      <w:proofErr w:type="spellEnd"/>
+      <w:proofErr w:type="gramEnd"/>
+      <w:r>
+        <w:rPr>
+          <w:sz w:val="28"/>
+          <w:szCs w:val="28"/>
+          <w:lang w:val="en-US"/>
+        </w:rPr>
+        <w:t xml:space="preserve"> or</w:t>
+      </w:r>
+      <w:r>
+        <w:rPr>
+          <w:sz w:val="28"/>
+          <w:szCs w:val="28"/>
+          <w:lang w:val="en-US"/>
+        </w:rPr>
+        <w:t xml:space="preserve"> .</w:t>
+      </w:r>
+      <w:proofErr w:type="spellStart"/>
+      <w:r>
+        <w:rPr>
+          <w:sz w:val="28"/>
+          <w:szCs w:val="28"/>
+          <w:lang w:val="en-US"/>
+        </w:rPr>
         <w:t>json</w:t>
       </w:r>
       <w:proofErr w:type="spellEnd"/>
@@ -3842,15 +3926,15 @@
       </w:r>
       <w:proofErr w:type="gramEnd"/>
       <w:r>
-        <w:t xml:space="preserve"> the other person also has the </w:t>
+        <w:t xml:space="preserve"> the other person also has </w:t>
       </w:r>
       <w:proofErr w:type="spellStart"/>
       <w:r>
-        <w:t>Deleum</w:t>
+        <w:t>WireHub</w:t>
       </w:r>
       <w:proofErr w:type="spellEnd"/>
       <w:r>
-        <w:t xml:space="preserve"> Tool String Editor installed on their computer.</w:t>
+        <w:t xml:space="preserve"> installed on their computer.</w:t>
       </w:r>
     </w:p>
     <w:p>
@@ -3900,7 +3984,13 @@
         <w:pStyle w:val="Answers"/>
       </w:pPr>
       <w:r>
-        <w:t xml:space="preserve">Only 100 MB of free storage is needed. All </w:t>
+        <w:t>Only 1</w:t>
+      </w:r>
+      <w:r>
+        <w:t>50</w:t>
+      </w:r>
+      <w:r>
+        <w:t xml:space="preserve"> MB of free storage is needed. All </w:t>
       </w:r>
       <w:proofErr w:type="spellStart"/>
       <w:r>
@@ -3910,6 +4000,9 @@
       <w:r>
         <w:t xml:space="preserve"> laptops should be able to run the .exe without any trouble.</w:t>
       </w:r>
+      <w:r>
+        <w:t xml:space="preserve"> It is highly recommended to use Windows 11.</w:t>
+      </w:r>
     </w:p>
     <w:p>
       <w:pPr>
@@ -4012,8 +4105,19 @@
           <w:szCs w:val="28"/>
           <w:lang w:val="en-US"/>
         </w:rPr>
-        <w:t>further inquiries or suggestions, send an email to Adam.MohdTaufik@deleum.com</w:t>
-      </w:r>
+        <w:t xml:space="preserve">further inquiries or suggestions, send an email to </w:t>
+      </w:r>
+      <w:hyperlink r:id="rId30" w:history="1">
+        <w:r>
+          <w:rPr>
+            <w:rStyle w:val="Hyperlink"/>
+            <w:sz w:val="28"/>
+            <w:szCs w:val="28"/>
+            <w:lang w:val="en-US"/>
+          </w:rPr>
+          <w:t>Adam.MohdTaufik@deleum.com</w:t>
+        </w:r>
+      </w:hyperlink>
     </w:p>
     <w:p>
       <w:pPr>
@@ -4025,6 +4129,14 @@
           <w:lang w:val="en-US"/>
         </w:rPr>
       </w:pPr>
+      <w:r>
+        <w:rPr>
+          <w:sz w:val="28"/>
+          <w:szCs w:val="28"/>
+          <w:lang w:val="en-US"/>
+        </w:rPr>
+        <w:t>Or</w:t>
+      </w:r>
     </w:p>
     <w:p>
       <w:pPr>
@@ -4036,6 +4148,39 @@
           <w:lang w:val="en-US"/>
         </w:rPr>
       </w:pPr>
+      <w:hyperlink r:id="rId31" w:history="1">
+        <w:r>
+          <w:rPr>
+            <w:rStyle w:val="Hyperlink"/>
+            <w:sz w:val="28"/>
+            <w:szCs w:val="28"/>
+            <w:lang w:val="en-US"/>
+          </w:rPr>
+          <w:t>Adam.m.taufik@gmail.com</w:t>
+        </w:r>
+      </w:hyperlink>
+    </w:p>
+    <w:p>
+      <w:pPr>
+        <w:pStyle w:val="ListParagraph"/>
+        <w:jc w:val="center"/>
+        <w:rPr>
+          <w:sz w:val="28"/>
+          <w:szCs w:val="28"/>
+          <w:lang w:val="en-US"/>
+        </w:rPr>
+      </w:pPr>
+    </w:p>
+    <w:p>
+      <w:pPr>
+        <w:pStyle w:val="ListParagraph"/>
+        <w:jc w:val="center"/>
+        <w:rPr>
+          <w:sz w:val="28"/>
+          <w:szCs w:val="28"/>
+          <w:lang w:val="en-US"/>
+        </w:rPr>
+      </w:pPr>
       <w:r>
         <w:rPr>
           <w:sz w:val="28"/>
@@ -4065,7 +4210,7 @@
       </w:pPr>
     </w:p>
     <w:sectPr>
-      <w:footerReference w:type="default" r:id="rId30"/>
+      <w:footerReference w:type="default" r:id="rId32"/>
       <w:pgSz w:w="11906" w:h="16838"/>
       <w:pgMar w:top="1440" w:right="1440" w:bottom="1440" w:left="1440" w:header="708" w:footer="708" w:gutter="0"/>
       <w:cols w:space="708"/>
@@ -5143,7 +5288,6 @@
   <w:style w:type="character" w:default="1" w:styleId="DefaultParagraphFont">
     <w:name w:val="Default Paragraph Font"/>
     <w:uiPriority w:val="1"/>
-    <w:semiHidden/>
     <w:unhideWhenUsed/>
   </w:style>
   <w:style w:type="table" w:default="1" w:styleId="TableNormal">
@@ -5642,6 +5786,19 @@
       <w:lang w:val="en-US"/>
     </w:rPr>
   </w:style>
+  <w:style w:type="paragraph" w:styleId="NormalWeb">
+    <w:name w:val="Normal (Web)"/>
+    <w:basedOn w:val="Normal"/>
+    <w:uiPriority w:val="99"/>
+    <w:semiHidden/>
+    <w:unhideWhenUsed/>
+    <w:rsid w:val="006C50B5"/>
+    <w:rPr>
+      <w:rFonts w:ascii="Times New Roman" w:hAnsi="Times New Roman" w:cs="Times New Roman"/>
+      <w:sz w:val="24"/>
+      <w:szCs w:val="24"/>
+    </w:rPr>
+  </w:style>
 </w:styles>
 </file>
 

</xml_diff>